<commit_message>
Báo cáo tiến độ tuần 2
</commit_message>
<xml_diff>
--- a/progress-report/BÁO CÁO TIẾN ĐỘ.docx
+++ b/progress-report/BÁO CÁO TIẾN ĐỘ.docx
@@ -38,7 +38,25 @@
           <w:sz w:val="26"/>
           <w:szCs w:val="26"/>
         </w:rPr>
-        <w:t>Tuần 1: (từ ngày 1/11/2024 – 17/11/2024)</w:t>
+        <w:t>Tuần 1: (từ</w:t>
+      </w:r>
+      <w:r>
+        <w:rPr>
+          <w:rFonts w:ascii="Times New Roman" w:hAnsi="Times New Roman" w:cs="Times New Roman"/>
+          <w:b/>
+          <w:sz w:val="26"/>
+          <w:szCs w:val="26"/>
+        </w:rPr>
+        <w:t xml:space="preserve"> ngày 11/11/2024 - 1</w:t>
+      </w:r>
+      <w:r>
+        <w:rPr>
+          <w:rFonts w:ascii="Times New Roman" w:hAnsi="Times New Roman" w:cs="Times New Roman"/>
+          <w:b/>
+          <w:sz w:val="26"/>
+          <w:szCs w:val="26"/>
+        </w:rPr>
+        <w:t>7/11/2024)</w:t>
       </w:r>
     </w:p>
     <w:p>
@@ -79,8 +97,6 @@
         </w:rPr>
         <w:t>Database đã tạo được các bảng: tbl_admin, tbl_category_product, tbl_brand_product, tbl_product bằng migration.</w:t>
       </w:r>
-      <w:bookmarkStart w:id="0" w:name="_GoBack"/>
-      <w:bookmarkEnd w:id="0"/>
     </w:p>
     <w:p>
       <w:pPr>
@@ -156,6 +172,8 @@
     </w:p>
     <w:p>
       <w:pPr>
+        <w:spacing w:line="360" w:lineRule="auto"/>
+        <w:ind w:left="360"/>
         <w:jc w:val="both"/>
         <w:rPr>
           <w:rFonts w:ascii="Times New Roman" w:hAnsi="Times New Roman" w:cs="Times New Roman"/>
@@ -163,6 +181,160 @@
           <w:szCs w:val="26"/>
         </w:rPr>
       </w:pPr>
+      <w:r>
+        <w:rPr>
+          <w:rFonts w:ascii="Times New Roman" w:hAnsi="Times New Roman" w:cs="Times New Roman"/>
+          <w:sz w:val="26"/>
+          <w:szCs w:val="26"/>
+        </w:rPr>
+        <w:t>Tuần 2: (từ ngày 25/11/2024 – 1/12/2024)</w:t>
+      </w:r>
+    </w:p>
+    <w:p>
+      <w:pPr>
+        <w:pStyle w:val="ListParagraph"/>
+        <w:numPr>
+          <w:ilvl w:val="0"/>
+          <w:numId w:val="3"/>
+        </w:numPr>
+        <w:spacing w:line="360" w:lineRule="auto"/>
+        <w:jc w:val="both"/>
+        <w:rPr>
+          <w:rFonts w:ascii="Times New Roman" w:hAnsi="Times New Roman" w:cs="Times New Roman"/>
+          <w:sz w:val="26"/>
+          <w:szCs w:val="26"/>
+        </w:rPr>
+      </w:pPr>
+      <w:r>
+        <w:rPr>
+          <w:rFonts w:ascii="Times New Roman" w:hAnsi="Times New Roman" w:cs="Times New Roman"/>
+          <w:sz w:val="26"/>
+          <w:szCs w:val="26"/>
+        </w:rPr>
+        <w:t>Hiển thị sản phẩm ra ngoài trang chủ, theo thương hiệu sản phẩm, theo danh mục sản phẩm thành công.</w:t>
+      </w:r>
+    </w:p>
+    <w:p>
+      <w:pPr>
+        <w:pStyle w:val="ListParagraph"/>
+        <w:numPr>
+          <w:ilvl w:val="0"/>
+          <w:numId w:val="3"/>
+        </w:numPr>
+        <w:spacing w:line="360" w:lineRule="auto"/>
+        <w:jc w:val="both"/>
+        <w:rPr>
+          <w:rFonts w:ascii="Times New Roman" w:hAnsi="Times New Roman" w:cs="Times New Roman"/>
+          <w:sz w:val="26"/>
+          <w:szCs w:val="26"/>
+        </w:rPr>
+      </w:pPr>
+      <w:r>
+        <w:rPr>
+          <w:rFonts w:ascii="Times New Roman" w:hAnsi="Times New Roman" w:cs="Times New Roman"/>
+          <w:sz w:val="26"/>
+          <w:szCs w:val="26"/>
+        </w:rPr>
+        <w:t>Hoàn thành chức năng xem chi tiết sản phẩm, điều chỉnh được số lượng sản phẩm khi mua.</w:t>
+      </w:r>
+    </w:p>
+    <w:p>
+      <w:pPr>
+        <w:pStyle w:val="ListParagraph"/>
+        <w:numPr>
+          <w:ilvl w:val="0"/>
+          <w:numId w:val="3"/>
+        </w:numPr>
+        <w:spacing w:line="360" w:lineRule="auto"/>
+        <w:jc w:val="both"/>
+        <w:rPr>
+          <w:rFonts w:ascii="Times New Roman" w:hAnsi="Times New Roman" w:cs="Times New Roman"/>
+          <w:sz w:val="26"/>
+          <w:szCs w:val="26"/>
+        </w:rPr>
+      </w:pPr>
+      <w:r>
+        <w:rPr>
+          <w:rFonts w:ascii="Times New Roman" w:hAnsi="Times New Roman" w:cs="Times New Roman"/>
+          <w:sz w:val="26"/>
+          <w:szCs w:val="26"/>
+        </w:rPr>
+        <w:t>Hoàn thành chưc năng đăng nhập và đăng ký cho khách hàng.</w:t>
+      </w:r>
+    </w:p>
+    <w:p>
+      <w:pPr>
+        <w:pStyle w:val="ListParagraph"/>
+        <w:numPr>
+          <w:ilvl w:val="0"/>
+          <w:numId w:val="3"/>
+        </w:numPr>
+        <w:spacing w:line="360" w:lineRule="auto"/>
+        <w:jc w:val="both"/>
+        <w:rPr>
+          <w:rFonts w:ascii="Times New Roman" w:hAnsi="Times New Roman" w:cs="Times New Roman"/>
+          <w:sz w:val="26"/>
+          <w:szCs w:val="26"/>
+        </w:rPr>
+      </w:pPr>
+      <w:r>
+        <w:rPr>
+          <w:rFonts w:ascii="Times New Roman" w:hAnsi="Times New Roman" w:cs="Times New Roman"/>
+          <w:sz w:val="26"/>
+          <w:szCs w:val="26"/>
+        </w:rPr>
+        <w:t>Thêm thành công sản phẩm vào giỏ hàng</w:t>
+      </w:r>
+    </w:p>
+    <w:p>
+      <w:pPr>
+        <w:pStyle w:val="ListParagraph"/>
+        <w:numPr>
+          <w:ilvl w:val="0"/>
+          <w:numId w:val="3"/>
+        </w:numPr>
+        <w:spacing w:line="360" w:lineRule="auto"/>
+        <w:jc w:val="both"/>
+        <w:rPr>
+          <w:rFonts w:ascii="Times New Roman" w:hAnsi="Times New Roman" w:cs="Times New Roman"/>
+          <w:sz w:val="26"/>
+          <w:szCs w:val="26"/>
+        </w:rPr>
+      </w:pPr>
+      <w:r>
+        <w:rPr>
+          <w:rFonts w:ascii="Times New Roman" w:hAnsi="Times New Roman" w:cs="Times New Roman"/>
+          <w:sz w:val="26"/>
+          <w:szCs w:val="26"/>
+        </w:rPr>
+        <w:t>Hoàn thành chức năng quản lý banner bên ngoài trang chủ</w:t>
+      </w:r>
+    </w:p>
+    <w:p>
+      <w:pPr>
+        <w:pStyle w:val="ListParagraph"/>
+        <w:numPr>
+          <w:ilvl w:val="0"/>
+          <w:numId w:val="3"/>
+        </w:numPr>
+        <w:spacing w:line="360" w:lineRule="auto"/>
+        <w:jc w:val="both"/>
+        <w:rPr>
+          <w:rFonts w:ascii="Times New Roman" w:hAnsi="Times New Roman" w:cs="Times New Roman"/>
+          <w:sz w:val="26"/>
+          <w:szCs w:val="26"/>
+        </w:rPr>
+      </w:pPr>
+      <w:r>
+        <w:rPr>
+          <w:rFonts w:ascii="Times New Roman" w:hAnsi="Times New Roman" w:cs="Times New Roman"/>
+          <w:sz w:val="26"/>
+          <w:szCs w:val="26"/>
+        </w:rPr>
+        <w:t>Hoàn thành chức năng tiềm kiếm sản phẩm</w:t>
+      </w:r>
+      <w:bookmarkStart w:id="0" w:name="_GoBack"/>
+      <w:bookmarkEnd w:id="0"/>
     </w:p>
     <w:sectPr>
       <w:pgSz w:w="12240" w:h="15840"/>
@@ -177,6 +349,119 @@
 <file path=word/numbering.xml><?xml version="1.0" encoding="utf-8"?>
 <w:numbering xmlns:wpc="http://schemas.microsoft.com/office/word/2010/wordprocessingCanvas" xmlns:cx="http://schemas.microsoft.com/office/drawing/2014/chartex" xmlns:cx1="http://schemas.microsoft.com/office/drawing/2015/9/8/chartex" xmlns:mc="http://schemas.openxmlformats.org/markup-compatibility/2006" xmlns:o="urn:schemas-microsoft-com:office:office" xmlns:r="http://schemas.openxmlformats.org/officeDocument/2006/relationships" xmlns:m="http://schemas.openxmlformats.org/officeDocument/2006/math" xmlns:v="urn:schemas-microsoft-com:vml" xmlns:wp14="http://schemas.microsoft.com/office/word/2010/wordprocessingDrawing" xmlns:wp="http://schemas.openxmlformats.org/drawingml/2006/wordprocessingDrawing" xmlns:w10="urn:schemas-microsoft-com:office:word" xmlns:w="http://schemas.openxmlformats.org/wordprocessingml/2006/main" xmlns:w14="http://schemas.microsoft.com/office/word/2010/wordml" xmlns:w15="http://schemas.microsoft.com/office/word/2012/wordml" xmlns:w16se="http://schemas.microsoft.com/office/word/2015/wordml/symex" xmlns:wpg="http://schemas.microsoft.com/office/word/2010/wordprocessingGroup" xmlns:wpi="http://schemas.microsoft.com/office/word/2010/wordprocessingInk" xmlns:wne="http://schemas.microsoft.com/office/word/2006/wordml" xmlns:wps="http://schemas.microsoft.com/office/word/2010/wordprocessingShape" mc:Ignorable="w14 w15 w16se wp14">
   <w:abstractNum w:abstractNumId="0" w15:restartNumberingAfterBreak="0">
+    <w:nsid w:val="01833BAF"/>
+    <w:multiLevelType w:val="hybridMultilevel"/>
+    <w:tmpl w:val="CFEC47A0"/>
+    <w:lvl w:ilvl="0" w:tplc="04090009">
+      <w:start w:val="1"/>
+      <w:numFmt w:val="bullet"/>
+      <w:lvlText w:val=""/>
+      <w:lvlJc w:val="left"/>
+      <w:pPr>
+        <w:ind w:left="1080" w:hanging="360"/>
+      </w:pPr>
+      <w:rPr>
+        <w:rFonts w:ascii="Wingdings" w:hAnsi="Wingdings" w:hint="default"/>
+      </w:rPr>
+    </w:lvl>
+    <w:lvl w:ilvl="1" w:tplc="04090003" w:tentative="1">
+      <w:start w:val="1"/>
+      <w:numFmt w:val="bullet"/>
+      <w:lvlText w:val="o"/>
+      <w:lvlJc w:val="left"/>
+      <w:pPr>
+        <w:ind w:left="1800" w:hanging="360"/>
+      </w:pPr>
+      <w:rPr>
+        <w:rFonts w:ascii="Courier New" w:hAnsi="Courier New" w:cs="Courier New" w:hint="default"/>
+      </w:rPr>
+    </w:lvl>
+    <w:lvl w:ilvl="2" w:tplc="04090005" w:tentative="1">
+      <w:start w:val="1"/>
+      <w:numFmt w:val="bullet"/>
+      <w:lvlText w:val=""/>
+      <w:lvlJc w:val="left"/>
+      <w:pPr>
+        <w:ind w:left="2520" w:hanging="360"/>
+      </w:pPr>
+      <w:rPr>
+        <w:rFonts w:ascii="Wingdings" w:hAnsi="Wingdings" w:hint="default"/>
+      </w:rPr>
+    </w:lvl>
+    <w:lvl w:ilvl="3" w:tplc="04090001" w:tentative="1">
+      <w:start w:val="1"/>
+      <w:numFmt w:val="bullet"/>
+      <w:lvlText w:val=""/>
+      <w:lvlJc w:val="left"/>
+      <w:pPr>
+        <w:ind w:left="3240" w:hanging="360"/>
+      </w:pPr>
+      <w:rPr>
+        <w:rFonts w:ascii="Symbol" w:hAnsi="Symbol" w:hint="default"/>
+      </w:rPr>
+    </w:lvl>
+    <w:lvl w:ilvl="4" w:tplc="04090003" w:tentative="1">
+      <w:start w:val="1"/>
+      <w:numFmt w:val="bullet"/>
+      <w:lvlText w:val="o"/>
+      <w:lvlJc w:val="left"/>
+      <w:pPr>
+        <w:ind w:left="3960" w:hanging="360"/>
+      </w:pPr>
+      <w:rPr>
+        <w:rFonts w:ascii="Courier New" w:hAnsi="Courier New" w:cs="Courier New" w:hint="default"/>
+      </w:rPr>
+    </w:lvl>
+    <w:lvl w:ilvl="5" w:tplc="04090005" w:tentative="1">
+      <w:start w:val="1"/>
+      <w:numFmt w:val="bullet"/>
+      <w:lvlText w:val=""/>
+      <w:lvlJc w:val="left"/>
+      <w:pPr>
+        <w:ind w:left="4680" w:hanging="360"/>
+      </w:pPr>
+      <w:rPr>
+        <w:rFonts w:ascii="Wingdings" w:hAnsi="Wingdings" w:hint="default"/>
+      </w:rPr>
+    </w:lvl>
+    <w:lvl w:ilvl="6" w:tplc="04090001" w:tentative="1">
+      <w:start w:val="1"/>
+      <w:numFmt w:val="bullet"/>
+      <w:lvlText w:val=""/>
+      <w:lvlJc w:val="left"/>
+      <w:pPr>
+        <w:ind w:left="5400" w:hanging="360"/>
+      </w:pPr>
+      <w:rPr>
+        <w:rFonts w:ascii="Symbol" w:hAnsi="Symbol" w:hint="default"/>
+      </w:rPr>
+    </w:lvl>
+    <w:lvl w:ilvl="7" w:tplc="04090003" w:tentative="1">
+      <w:start w:val="1"/>
+      <w:numFmt w:val="bullet"/>
+      <w:lvlText w:val="o"/>
+      <w:lvlJc w:val="left"/>
+      <w:pPr>
+        <w:ind w:left="6120" w:hanging="360"/>
+      </w:pPr>
+      <w:rPr>
+        <w:rFonts w:ascii="Courier New" w:hAnsi="Courier New" w:cs="Courier New" w:hint="default"/>
+      </w:rPr>
+    </w:lvl>
+    <w:lvl w:ilvl="8" w:tplc="04090005" w:tentative="1">
+      <w:start w:val="1"/>
+      <w:numFmt w:val="bullet"/>
+      <w:lvlText w:val=""/>
+      <w:lvlJc w:val="left"/>
+      <w:pPr>
+        <w:ind w:left="6840" w:hanging="360"/>
+      </w:pPr>
+      <w:rPr>
+        <w:rFonts w:ascii="Wingdings" w:hAnsi="Wingdings" w:hint="default"/>
+      </w:rPr>
+    </w:lvl>
+  </w:abstractNum>
+  <w:abstractNum w:abstractNumId="1" w15:restartNumberingAfterBreak="0">
     <w:nsid w:val="14BE0353"/>
     <w:multiLevelType w:val="hybridMultilevel"/>
     <w:tmpl w:val="7520ACAA"/>
@@ -289,7 +574,126 @@
       </w:rPr>
     </w:lvl>
   </w:abstractNum>
+  <w:abstractNum w:abstractNumId="2" w15:restartNumberingAfterBreak="0">
+    <w:nsid w:val="171E1390"/>
+    <w:multiLevelType w:val="hybridMultilevel"/>
+    <w:tmpl w:val="447478A4"/>
+    <w:lvl w:ilvl="0" w:tplc="04090001">
+      <w:start w:val="1"/>
+      <w:numFmt w:val="bullet"/>
+      <w:lvlText w:val=""/>
+      <w:lvlJc w:val="left"/>
+      <w:pPr>
+        <w:ind w:left="1080" w:hanging="360"/>
+      </w:pPr>
+      <w:rPr>
+        <w:rFonts w:ascii="Symbol" w:hAnsi="Symbol" w:hint="default"/>
+      </w:rPr>
+    </w:lvl>
+    <w:lvl w:ilvl="1" w:tplc="04090003" w:tentative="1">
+      <w:start w:val="1"/>
+      <w:numFmt w:val="bullet"/>
+      <w:lvlText w:val="o"/>
+      <w:lvlJc w:val="left"/>
+      <w:pPr>
+        <w:ind w:left="1800" w:hanging="360"/>
+      </w:pPr>
+      <w:rPr>
+        <w:rFonts w:ascii="Courier New" w:hAnsi="Courier New" w:cs="Courier New" w:hint="default"/>
+      </w:rPr>
+    </w:lvl>
+    <w:lvl w:ilvl="2" w:tplc="04090005" w:tentative="1">
+      <w:start w:val="1"/>
+      <w:numFmt w:val="bullet"/>
+      <w:lvlText w:val=""/>
+      <w:lvlJc w:val="left"/>
+      <w:pPr>
+        <w:ind w:left="2520" w:hanging="360"/>
+      </w:pPr>
+      <w:rPr>
+        <w:rFonts w:ascii="Wingdings" w:hAnsi="Wingdings" w:hint="default"/>
+      </w:rPr>
+    </w:lvl>
+    <w:lvl w:ilvl="3" w:tplc="04090001" w:tentative="1">
+      <w:start w:val="1"/>
+      <w:numFmt w:val="bullet"/>
+      <w:lvlText w:val=""/>
+      <w:lvlJc w:val="left"/>
+      <w:pPr>
+        <w:ind w:left="3240" w:hanging="360"/>
+      </w:pPr>
+      <w:rPr>
+        <w:rFonts w:ascii="Symbol" w:hAnsi="Symbol" w:hint="default"/>
+      </w:rPr>
+    </w:lvl>
+    <w:lvl w:ilvl="4" w:tplc="04090003" w:tentative="1">
+      <w:start w:val="1"/>
+      <w:numFmt w:val="bullet"/>
+      <w:lvlText w:val="o"/>
+      <w:lvlJc w:val="left"/>
+      <w:pPr>
+        <w:ind w:left="3960" w:hanging="360"/>
+      </w:pPr>
+      <w:rPr>
+        <w:rFonts w:ascii="Courier New" w:hAnsi="Courier New" w:cs="Courier New" w:hint="default"/>
+      </w:rPr>
+    </w:lvl>
+    <w:lvl w:ilvl="5" w:tplc="04090005" w:tentative="1">
+      <w:start w:val="1"/>
+      <w:numFmt w:val="bullet"/>
+      <w:lvlText w:val=""/>
+      <w:lvlJc w:val="left"/>
+      <w:pPr>
+        <w:ind w:left="4680" w:hanging="360"/>
+      </w:pPr>
+      <w:rPr>
+        <w:rFonts w:ascii="Wingdings" w:hAnsi="Wingdings" w:hint="default"/>
+      </w:rPr>
+    </w:lvl>
+    <w:lvl w:ilvl="6" w:tplc="04090001" w:tentative="1">
+      <w:start w:val="1"/>
+      <w:numFmt w:val="bullet"/>
+      <w:lvlText w:val=""/>
+      <w:lvlJc w:val="left"/>
+      <w:pPr>
+        <w:ind w:left="5400" w:hanging="360"/>
+      </w:pPr>
+      <w:rPr>
+        <w:rFonts w:ascii="Symbol" w:hAnsi="Symbol" w:hint="default"/>
+      </w:rPr>
+    </w:lvl>
+    <w:lvl w:ilvl="7" w:tplc="04090003" w:tentative="1">
+      <w:start w:val="1"/>
+      <w:numFmt w:val="bullet"/>
+      <w:lvlText w:val="o"/>
+      <w:lvlJc w:val="left"/>
+      <w:pPr>
+        <w:ind w:left="6120" w:hanging="360"/>
+      </w:pPr>
+      <w:rPr>
+        <w:rFonts w:ascii="Courier New" w:hAnsi="Courier New" w:cs="Courier New" w:hint="default"/>
+      </w:rPr>
+    </w:lvl>
+    <w:lvl w:ilvl="8" w:tplc="04090005" w:tentative="1">
+      <w:start w:val="1"/>
+      <w:numFmt w:val="bullet"/>
+      <w:lvlText w:val=""/>
+      <w:lvlJc w:val="left"/>
+      <w:pPr>
+        <w:ind w:left="6840" w:hanging="360"/>
+      </w:pPr>
+      <w:rPr>
+        <w:rFonts w:ascii="Wingdings" w:hAnsi="Wingdings" w:hint="default"/>
+      </w:rPr>
+    </w:lvl>
+  </w:abstractNum>
   <w:num w:numId="1">
+    <w:abstractNumId w:val="1"/>
+  </w:num>
+  <w:num w:numId="2">
+    <w:abstractNumId w:val="2"/>
+  </w:num>
+  <w:num w:numId="3">
     <w:abstractNumId w:val="0"/>
   </w:num>
 </w:numbering>

</xml_diff>

<commit_message>
Báo cáo tiến độ tuần 3
</commit_message>
<xml_diff>
--- a/progress-report/BÁO CÁO TIẾN ĐỘ.docx
+++ b/progress-report/BÁO CÁO TIẾN ĐỘ.docx
@@ -143,7 +143,17 @@
           <w:sz w:val="26"/>
           <w:szCs w:val="26"/>
         </w:rPr>
-        <w:t>Hoàn thành chức năng đăng nhập với tài khoản admin và giao diện trang admin.</w:t>
+        <w:t>Hoàn thành chức năng đăng nhập với tài khoản admin và giao diện tran</w:t>
+      </w:r>
+      <w:bookmarkStart w:id="0" w:name="_GoBack"/>
+      <w:bookmarkEnd w:id="0"/>
+      <w:r>
+        <w:rPr>
+          <w:rFonts w:ascii="Times New Roman" w:hAnsi="Times New Roman" w:cs="Times New Roman"/>
+          <w:sz w:val="26"/>
+          <w:szCs w:val="26"/>
+        </w:rPr>
+        <w:t>g admin.</w:t>
       </w:r>
     </w:p>
     <w:p>
@@ -173,17 +183,18 @@
     <w:p>
       <w:pPr>
         <w:spacing w:line="360" w:lineRule="auto"/>
-        <w:ind w:left="360"/>
         <w:jc w:val="both"/>
         <w:rPr>
           <w:rFonts w:ascii="Times New Roman" w:hAnsi="Times New Roman" w:cs="Times New Roman"/>
-          <w:sz w:val="26"/>
-          <w:szCs w:val="26"/>
-        </w:rPr>
-      </w:pPr>
-      <w:r>
-        <w:rPr>
-          <w:rFonts w:ascii="Times New Roman" w:hAnsi="Times New Roman" w:cs="Times New Roman"/>
+          <w:b/>
+          <w:sz w:val="26"/>
+          <w:szCs w:val="26"/>
+        </w:rPr>
+      </w:pPr>
+      <w:r>
+        <w:rPr>
+          <w:rFonts w:ascii="Times New Roman" w:hAnsi="Times New Roman" w:cs="Times New Roman"/>
+          <w:b/>
           <w:sz w:val="26"/>
           <w:szCs w:val="26"/>
         </w:rPr>
@@ -198,6 +209,7 @@
           <w:numId w:val="3"/>
         </w:numPr>
         <w:spacing w:line="360" w:lineRule="auto"/>
+        <w:ind w:left="851" w:hanging="425"/>
         <w:jc w:val="both"/>
         <w:rPr>
           <w:rFonts w:ascii="Times New Roman" w:hAnsi="Times New Roman" w:cs="Times New Roman"/>
@@ -222,6 +234,7 @@
           <w:numId w:val="3"/>
         </w:numPr>
         <w:spacing w:line="360" w:lineRule="auto"/>
+        <w:ind w:left="851" w:hanging="425"/>
         <w:jc w:val="both"/>
         <w:rPr>
           <w:rFonts w:ascii="Times New Roman" w:hAnsi="Times New Roman" w:cs="Times New Roman"/>
@@ -246,6 +259,7 @@
           <w:numId w:val="3"/>
         </w:numPr>
         <w:spacing w:line="360" w:lineRule="auto"/>
+        <w:ind w:left="851" w:hanging="425"/>
         <w:jc w:val="both"/>
         <w:rPr>
           <w:rFonts w:ascii="Times New Roman" w:hAnsi="Times New Roman" w:cs="Times New Roman"/>
@@ -270,6 +284,7 @@
           <w:numId w:val="3"/>
         </w:numPr>
         <w:spacing w:line="360" w:lineRule="auto"/>
+        <w:ind w:left="851" w:hanging="425"/>
         <w:jc w:val="both"/>
         <w:rPr>
           <w:rFonts w:ascii="Times New Roman" w:hAnsi="Times New Roman" w:cs="Times New Roman"/>
@@ -294,6 +309,7 @@
           <w:numId w:val="3"/>
         </w:numPr>
         <w:spacing w:line="360" w:lineRule="auto"/>
+        <w:ind w:left="851" w:hanging="425"/>
         <w:jc w:val="both"/>
         <w:rPr>
           <w:rFonts w:ascii="Times New Roman" w:hAnsi="Times New Roman" w:cs="Times New Roman"/>
@@ -318,6 +334,7 @@
           <w:numId w:val="3"/>
         </w:numPr>
         <w:spacing w:line="360" w:lineRule="auto"/>
+        <w:ind w:left="851" w:hanging="425"/>
         <w:jc w:val="both"/>
         <w:rPr>
           <w:rFonts w:ascii="Times New Roman" w:hAnsi="Times New Roman" w:cs="Times New Roman"/>
@@ -333,8 +350,281 @@
         </w:rPr>
         <w:t>Hoàn thành chức năng tiềm kiếm sản phẩm</w:t>
       </w:r>
-      <w:bookmarkStart w:id="0" w:name="_GoBack"/>
-      <w:bookmarkEnd w:id="0"/>
+    </w:p>
+    <w:p>
+      <w:pPr>
+        <w:spacing w:line="360" w:lineRule="auto"/>
+        <w:jc w:val="both"/>
+        <w:rPr>
+          <w:rFonts w:ascii="Times New Roman" w:hAnsi="Times New Roman" w:cs="Times New Roman"/>
+          <w:b/>
+          <w:sz w:val="26"/>
+          <w:szCs w:val="26"/>
+        </w:rPr>
+      </w:pPr>
+      <w:r>
+        <w:rPr>
+          <w:rFonts w:ascii="Times New Roman" w:hAnsi="Times New Roman" w:cs="Times New Roman"/>
+          <w:b/>
+          <w:sz w:val="26"/>
+          <w:szCs w:val="26"/>
+        </w:rPr>
+        <w:t>Tuầ</w:t>
+      </w:r>
+      <w:r>
+        <w:rPr>
+          <w:rFonts w:ascii="Times New Roman" w:hAnsi="Times New Roman" w:cs="Times New Roman"/>
+          <w:b/>
+          <w:sz w:val="26"/>
+          <w:szCs w:val="26"/>
+        </w:rPr>
+        <w:t>n 3</w:t>
+      </w:r>
+      <w:r>
+        <w:rPr>
+          <w:rFonts w:ascii="Times New Roman" w:hAnsi="Times New Roman" w:cs="Times New Roman"/>
+          <w:b/>
+          <w:sz w:val="26"/>
+          <w:szCs w:val="26"/>
+        </w:rPr>
+        <w:t>: (từ</w:t>
+      </w:r>
+      <w:r>
+        <w:rPr>
+          <w:rFonts w:ascii="Times New Roman" w:hAnsi="Times New Roman" w:cs="Times New Roman"/>
+          <w:b/>
+          <w:sz w:val="26"/>
+          <w:szCs w:val="26"/>
+        </w:rPr>
+        <w:t xml:space="preserve"> ngày 9/12</w:t>
+      </w:r>
+      <w:r>
+        <w:rPr>
+          <w:rFonts w:ascii="Times New Roman" w:hAnsi="Times New Roman" w:cs="Times New Roman"/>
+          <w:b/>
+          <w:sz w:val="26"/>
+          <w:szCs w:val="26"/>
+        </w:rPr>
+        <w:t>/2024 – 1</w:t>
+      </w:r>
+      <w:r>
+        <w:rPr>
+          <w:rFonts w:ascii="Times New Roman" w:hAnsi="Times New Roman" w:cs="Times New Roman"/>
+          <w:b/>
+          <w:sz w:val="26"/>
+          <w:szCs w:val="26"/>
+        </w:rPr>
+        <w:t>5</w:t>
+      </w:r>
+      <w:r>
+        <w:rPr>
+          <w:rFonts w:ascii="Times New Roman" w:hAnsi="Times New Roman" w:cs="Times New Roman"/>
+          <w:b/>
+          <w:sz w:val="26"/>
+          <w:szCs w:val="26"/>
+        </w:rPr>
+        <w:t>/12/2024)</w:t>
+      </w:r>
+    </w:p>
+    <w:p>
+      <w:pPr>
+        <w:pStyle w:val="ListParagraph"/>
+        <w:numPr>
+          <w:ilvl w:val="0"/>
+          <w:numId w:val="4"/>
+        </w:numPr>
+        <w:spacing w:line="360" w:lineRule="auto"/>
+        <w:ind w:left="851" w:hanging="425"/>
+        <w:jc w:val="both"/>
+        <w:rPr>
+          <w:rFonts w:ascii="Times New Roman" w:hAnsi="Times New Roman" w:cs="Times New Roman"/>
+          <w:sz w:val="26"/>
+          <w:szCs w:val="26"/>
+        </w:rPr>
+      </w:pPr>
+      <w:r>
+        <w:rPr>
+          <w:rFonts w:ascii="Times New Roman" w:hAnsi="Times New Roman" w:cs="Times New Roman"/>
+          <w:sz w:val="26"/>
+          <w:szCs w:val="26"/>
+        </w:rPr>
+        <w:t>Hoàn thành chức năng quản lý tồn kho</w:t>
+      </w:r>
+    </w:p>
+    <w:p>
+      <w:pPr>
+        <w:pStyle w:val="ListParagraph"/>
+        <w:numPr>
+          <w:ilvl w:val="0"/>
+          <w:numId w:val="4"/>
+        </w:numPr>
+        <w:spacing w:line="360" w:lineRule="auto"/>
+        <w:ind w:left="851" w:hanging="425"/>
+        <w:jc w:val="both"/>
+        <w:rPr>
+          <w:rFonts w:ascii="Times New Roman" w:hAnsi="Times New Roman" w:cs="Times New Roman"/>
+          <w:sz w:val="26"/>
+          <w:szCs w:val="26"/>
+        </w:rPr>
+      </w:pPr>
+      <w:r>
+        <w:rPr>
+          <w:rFonts w:ascii="Times New Roman" w:hAnsi="Times New Roman" w:cs="Times New Roman"/>
+          <w:sz w:val="26"/>
+          <w:szCs w:val="26"/>
+        </w:rPr>
+        <w:t>Cập nhật giao diện trang chủ, thêm danh mục bài viết</w:t>
+      </w:r>
+    </w:p>
+    <w:p>
+      <w:pPr>
+        <w:pStyle w:val="ListParagraph"/>
+        <w:numPr>
+          <w:ilvl w:val="0"/>
+          <w:numId w:val="4"/>
+        </w:numPr>
+        <w:spacing w:line="360" w:lineRule="auto"/>
+        <w:ind w:left="851" w:hanging="425"/>
+        <w:jc w:val="both"/>
+        <w:rPr>
+          <w:rFonts w:ascii="Times New Roman" w:hAnsi="Times New Roman" w:cs="Times New Roman"/>
+          <w:sz w:val="26"/>
+          <w:szCs w:val="26"/>
+        </w:rPr>
+      </w:pPr>
+      <w:r>
+        <w:rPr>
+          <w:rFonts w:ascii="Times New Roman" w:hAnsi="Times New Roman" w:cs="Times New Roman"/>
+          <w:sz w:val="26"/>
+          <w:szCs w:val="26"/>
+        </w:rPr>
+        <w:t>Hiển thị danh mục bài viết thành công</w:t>
+      </w:r>
+    </w:p>
+    <w:p>
+      <w:pPr>
+        <w:pStyle w:val="ListParagraph"/>
+        <w:numPr>
+          <w:ilvl w:val="0"/>
+          <w:numId w:val="4"/>
+        </w:numPr>
+        <w:spacing w:line="360" w:lineRule="auto"/>
+        <w:ind w:left="851" w:hanging="425"/>
+        <w:jc w:val="both"/>
+        <w:rPr>
+          <w:rFonts w:ascii="Times New Roman" w:hAnsi="Times New Roman" w:cs="Times New Roman"/>
+          <w:sz w:val="26"/>
+          <w:szCs w:val="26"/>
+        </w:rPr>
+      </w:pPr>
+      <w:r>
+        <w:rPr>
+          <w:rFonts w:ascii="Times New Roman" w:hAnsi="Times New Roman" w:cs="Times New Roman"/>
+          <w:sz w:val="26"/>
+          <w:szCs w:val="26"/>
+        </w:rPr>
+        <w:t>Chỉnh sửa cơ sở dữ liệu</w:t>
+      </w:r>
+    </w:p>
+    <w:p>
+      <w:pPr>
+        <w:pStyle w:val="ListParagraph"/>
+        <w:numPr>
+          <w:ilvl w:val="0"/>
+          <w:numId w:val="4"/>
+        </w:numPr>
+        <w:spacing w:line="360" w:lineRule="auto"/>
+        <w:ind w:left="851" w:hanging="425"/>
+        <w:jc w:val="both"/>
+        <w:rPr>
+          <w:rFonts w:ascii="Times New Roman" w:hAnsi="Times New Roman" w:cs="Times New Roman"/>
+          <w:sz w:val="26"/>
+          <w:szCs w:val="26"/>
+        </w:rPr>
+      </w:pPr>
+      <w:r>
+        <w:rPr>
+          <w:rFonts w:ascii="Times New Roman" w:hAnsi="Times New Roman" w:cs="Times New Roman"/>
+          <w:sz w:val="26"/>
+          <w:szCs w:val="26"/>
+        </w:rPr>
+        <w:t>Hiển thị thành công chi tiết bài viết theo từng danh mục</w:t>
+      </w:r>
+    </w:p>
+    <w:p>
+      <w:pPr>
+        <w:pStyle w:val="ListParagraph"/>
+        <w:numPr>
+          <w:ilvl w:val="0"/>
+          <w:numId w:val="4"/>
+        </w:numPr>
+        <w:spacing w:line="360" w:lineRule="auto"/>
+        <w:ind w:left="851" w:hanging="425"/>
+        <w:jc w:val="both"/>
+        <w:rPr>
+          <w:rFonts w:ascii="Times New Roman" w:hAnsi="Times New Roman" w:cs="Times New Roman"/>
+          <w:sz w:val="26"/>
+          <w:szCs w:val="26"/>
+        </w:rPr>
+      </w:pPr>
+      <w:r>
+        <w:rPr>
+          <w:rFonts w:ascii="Times New Roman" w:hAnsi="Times New Roman" w:cs="Times New Roman"/>
+          <w:sz w:val="26"/>
+          <w:szCs w:val="26"/>
+        </w:rPr>
+        <w:t>Hoàn thành chức năng cập nhật tình trạng đơn hàng sau khi khách hàng đặt hàng</w:t>
+      </w:r>
+    </w:p>
+    <w:p>
+      <w:pPr>
+        <w:pStyle w:val="ListParagraph"/>
+        <w:numPr>
+          <w:ilvl w:val="0"/>
+          <w:numId w:val="4"/>
+        </w:numPr>
+        <w:spacing w:line="360" w:lineRule="auto"/>
+        <w:ind w:left="851" w:hanging="425"/>
+        <w:jc w:val="both"/>
+        <w:rPr>
+          <w:rFonts w:ascii="Times New Roman" w:hAnsi="Times New Roman" w:cs="Times New Roman"/>
+          <w:sz w:val="26"/>
+          <w:szCs w:val="26"/>
+        </w:rPr>
+      </w:pPr>
+      <w:r>
+        <w:rPr>
+          <w:rFonts w:ascii="Times New Roman" w:hAnsi="Times New Roman" w:cs="Times New Roman"/>
+          <w:sz w:val="26"/>
+          <w:szCs w:val="26"/>
+        </w:rPr>
+        <w:t>Bắt đầu viết báo cáo và đã hoàn thành nội dung chương 1 và chương 2</w:t>
+      </w:r>
+    </w:p>
+    <w:p>
+      <w:pPr>
+        <w:pStyle w:val="ListParagraph"/>
+        <w:numPr>
+          <w:ilvl w:val="0"/>
+          <w:numId w:val="4"/>
+        </w:numPr>
+        <w:spacing w:line="360" w:lineRule="auto"/>
+        <w:ind w:left="851" w:hanging="425"/>
+        <w:jc w:val="both"/>
+        <w:rPr>
+          <w:rFonts w:ascii="Times New Roman" w:hAnsi="Times New Roman" w:cs="Times New Roman"/>
+          <w:sz w:val="26"/>
+          <w:szCs w:val="26"/>
+        </w:rPr>
+      </w:pPr>
+      <w:r>
+        <w:rPr>
+          <w:rFonts w:ascii="Times New Roman" w:hAnsi="Times New Roman" w:cs="Times New Roman"/>
+          <w:sz w:val="26"/>
+          <w:szCs w:val="26"/>
+        </w:rPr>
+        <w:t>Vẽ sơ đồ use case tổng của dự án</w:t>
+      </w:r>
     </w:p>
     <w:sectPr>
       <w:pgSz w:w="12240" w:h="15840"/>
@@ -687,6 +977,119 @@
       </w:rPr>
     </w:lvl>
   </w:abstractNum>
+  <w:abstractNum w:abstractNumId="3" w15:restartNumberingAfterBreak="0">
+    <w:nsid w:val="71120B75"/>
+    <w:multiLevelType w:val="hybridMultilevel"/>
+    <w:tmpl w:val="02E8BD38"/>
+    <w:lvl w:ilvl="0" w:tplc="04090009">
+      <w:start w:val="1"/>
+      <w:numFmt w:val="bullet"/>
+      <w:lvlText w:val=""/>
+      <w:lvlJc w:val="left"/>
+      <w:pPr>
+        <w:ind w:left="720" w:hanging="360"/>
+      </w:pPr>
+      <w:rPr>
+        <w:rFonts w:ascii="Wingdings" w:hAnsi="Wingdings" w:hint="default"/>
+      </w:rPr>
+    </w:lvl>
+    <w:lvl w:ilvl="1" w:tplc="04090003" w:tentative="1">
+      <w:start w:val="1"/>
+      <w:numFmt w:val="bullet"/>
+      <w:lvlText w:val="o"/>
+      <w:lvlJc w:val="left"/>
+      <w:pPr>
+        <w:ind w:left="1440" w:hanging="360"/>
+      </w:pPr>
+      <w:rPr>
+        <w:rFonts w:ascii="Courier New" w:hAnsi="Courier New" w:cs="Courier New" w:hint="default"/>
+      </w:rPr>
+    </w:lvl>
+    <w:lvl w:ilvl="2" w:tplc="04090005" w:tentative="1">
+      <w:start w:val="1"/>
+      <w:numFmt w:val="bullet"/>
+      <w:lvlText w:val=""/>
+      <w:lvlJc w:val="left"/>
+      <w:pPr>
+        <w:ind w:left="2160" w:hanging="360"/>
+      </w:pPr>
+      <w:rPr>
+        <w:rFonts w:ascii="Wingdings" w:hAnsi="Wingdings" w:hint="default"/>
+      </w:rPr>
+    </w:lvl>
+    <w:lvl w:ilvl="3" w:tplc="04090001" w:tentative="1">
+      <w:start w:val="1"/>
+      <w:numFmt w:val="bullet"/>
+      <w:lvlText w:val=""/>
+      <w:lvlJc w:val="left"/>
+      <w:pPr>
+        <w:ind w:left="2880" w:hanging="360"/>
+      </w:pPr>
+      <w:rPr>
+        <w:rFonts w:ascii="Symbol" w:hAnsi="Symbol" w:hint="default"/>
+      </w:rPr>
+    </w:lvl>
+    <w:lvl w:ilvl="4" w:tplc="04090003" w:tentative="1">
+      <w:start w:val="1"/>
+      <w:numFmt w:val="bullet"/>
+      <w:lvlText w:val="o"/>
+      <w:lvlJc w:val="left"/>
+      <w:pPr>
+        <w:ind w:left="3600" w:hanging="360"/>
+      </w:pPr>
+      <w:rPr>
+        <w:rFonts w:ascii="Courier New" w:hAnsi="Courier New" w:cs="Courier New" w:hint="default"/>
+      </w:rPr>
+    </w:lvl>
+    <w:lvl w:ilvl="5" w:tplc="04090005" w:tentative="1">
+      <w:start w:val="1"/>
+      <w:numFmt w:val="bullet"/>
+      <w:lvlText w:val=""/>
+      <w:lvlJc w:val="left"/>
+      <w:pPr>
+        <w:ind w:left="4320" w:hanging="360"/>
+      </w:pPr>
+      <w:rPr>
+        <w:rFonts w:ascii="Wingdings" w:hAnsi="Wingdings" w:hint="default"/>
+      </w:rPr>
+    </w:lvl>
+    <w:lvl w:ilvl="6" w:tplc="04090001" w:tentative="1">
+      <w:start w:val="1"/>
+      <w:numFmt w:val="bullet"/>
+      <w:lvlText w:val=""/>
+      <w:lvlJc w:val="left"/>
+      <w:pPr>
+        <w:ind w:left="5040" w:hanging="360"/>
+      </w:pPr>
+      <w:rPr>
+        <w:rFonts w:ascii="Symbol" w:hAnsi="Symbol" w:hint="default"/>
+      </w:rPr>
+    </w:lvl>
+    <w:lvl w:ilvl="7" w:tplc="04090003" w:tentative="1">
+      <w:start w:val="1"/>
+      <w:numFmt w:val="bullet"/>
+      <w:lvlText w:val="o"/>
+      <w:lvlJc w:val="left"/>
+      <w:pPr>
+        <w:ind w:left="5760" w:hanging="360"/>
+      </w:pPr>
+      <w:rPr>
+        <w:rFonts w:ascii="Courier New" w:hAnsi="Courier New" w:cs="Courier New" w:hint="default"/>
+      </w:rPr>
+    </w:lvl>
+    <w:lvl w:ilvl="8" w:tplc="04090005" w:tentative="1">
+      <w:start w:val="1"/>
+      <w:numFmt w:val="bullet"/>
+      <w:lvlText w:val=""/>
+      <w:lvlJc w:val="left"/>
+      <w:pPr>
+        <w:ind w:left="6480" w:hanging="360"/>
+      </w:pPr>
+      <w:rPr>
+        <w:rFonts w:ascii="Wingdings" w:hAnsi="Wingdings" w:hint="default"/>
+      </w:rPr>
+    </w:lvl>
+  </w:abstractNum>
   <w:num w:numId="1">
     <w:abstractNumId w:val="1"/>
   </w:num>
@@ -695,6 +1098,9 @@
   </w:num>
   <w:num w:numId="3">
     <w:abstractNumId w:val="0"/>
+  </w:num>
+  <w:num w:numId="4">
+    <w:abstractNumId w:val="3"/>
   </w:num>
 </w:numbering>
 </file>

</xml_diff>

<commit_message>
Báo tiến độ cáo tuần 4
</commit_message>
<xml_diff>
--- a/progress-report/BÁO CÁO TIẾN ĐỘ.docx
+++ b/progress-report/BÁO CÁO TIẾN ĐỘ.docx
@@ -143,17 +143,7 @@
           <w:sz w:val="26"/>
           <w:szCs w:val="26"/>
         </w:rPr>
-        <w:t>Hoàn thành chức năng đăng nhập với tài khoản admin và giao diện tran</w:t>
-      </w:r>
-      <w:bookmarkStart w:id="0" w:name="_GoBack"/>
-      <w:bookmarkEnd w:id="0"/>
-      <w:r>
-        <w:rPr>
-          <w:rFonts w:ascii="Times New Roman" w:hAnsi="Times New Roman" w:cs="Times New Roman"/>
-          <w:sz w:val="26"/>
-          <w:szCs w:val="26"/>
-        </w:rPr>
-        <w:t>g admin.</w:t>
+        <w:t>Hoàn thành chức năng đăng nhập với tài khoản admin và giao diện trang admin.</w:t>
       </w:r>
     </w:p>
     <w:p>
@@ -625,6 +615,194 @@
         </w:rPr>
         <w:t>Vẽ sơ đồ use case tổng của dự án</w:t>
       </w:r>
+    </w:p>
+    <w:p>
+      <w:pPr>
+        <w:rPr>
+          <w:rFonts w:ascii="Times New Roman" w:hAnsi="Times New Roman" w:cs="Times New Roman"/>
+          <w:sz w:val="26"/>
+          <w:szCs w:val="26"/>
+        </w:rPr>
+      </w:pPr>
+      <w:r>
+        <w:rPr>
+          <w:rFonts w:ascii="Times New Roman" w:hAnsi="Times New Roman" w:cs="Times New Roman"/>
+          <w:sz w:val="26"/>
+          <w:szCs w:val="26"/>
+        </w:rPr>
+        <w:br w:type="page"/>
+      </w:r>
+    </w:p>
+    <w:p>
+      <w:pPr>
+        <w:spacing w:line="360" w:lineRule="auto"/>
+        <w:ind w:left="284" w:hanging="284"/>
+        <w:jc w:val="both"/>
+        <w:rPr>
+          <w:rFonts w:ascii="Times New Roman" w:hAnsi="Times New Roman" w:cs="Times New Roman"/>
+          <w:b/>
+          <w:sz w:val="26"/>
+          <w:szCs w:val="26"/>
+        </w:rPr>
+      </w:pPr>
+      <w:r>
+        <w:rPr>
+          <w:rFonts w:ascii="Times New Roman" w:hAnsi="Times New Roman" w:cs="Times New Roman"/>
+          <w:b/>
+          <w:sz w:val="26"/>
+          <w:szCs w:val="26"/>
+        </w:rPr>
+        <w:lastRenderedPageBreak/>
+        <w:t>Tuần 4: (từ ngày 23/12/2024 - 29/12/</w:t>
+      </w:r>
+      <w:bookmarkStart w:id="0" w:name="_GoBack"/>
+      <w:bookmarkEnd w:id="0"/>
+      <w:r>
+        <w:rPr>
+          <w:rFonts w:ascii="Times New Roman" w:hAnsi="Times New Roman" w:cs="Times New Roman"/>
+          <w:b/>
+          <w:sz w:val="26"/>
+          <w:szCs w:val="26"/>
+        </w:rPr>
+        <w:t>2024)</w:t>
+      </w:r>
+    </w:p>
+    <w:p>
+      <w:pPr>
+        <w:pStyle w:val="ListParagraph"/>
+        <w:numPr>
+          <w:ilvl w:val="0"/>
+          <w:numId w:val="6"/>
+        </w:numPr>
+        <w:spacing w:line="360" w:lineRule="auto"/>
+        <w:ind w:left="851"/>
+        <w:jc w:val="both"/>
+        <w:rPr>
+          <w:rFonts w:ascii="Times New Roman" w:hAnsi="Times New Roman" w:cs="Times New Roman"/>
+          <w:sz w:val="26"/>
+          <w:szCs w:val="26"/>
+        </w:rPr>
+      </w:pPr>
+      <w:r>
+        <w:rPr>
+          <w:rFonts w:ascii="Times New Roman" w:hAnsi="Times New Roman" w:cs="Times New Roman"/>
+          <w:sz w:val="26"/>
+          <w:szCs w:val="26"/>
+        </w:rPr>
+        <w:t>Hoàn thành chức năng thống kê doanh số</w:t>
+      </w:r>
+    </w:p>
+    <w:p>
+      <w:pPr>
+        <w:pStyle w:val="ListParagraph"/>
+        <w:numPr>
+          <w:ilvl w:val="0"/>
+          <w:numId w:val="6"/>
+        </w:numPr>
+        <w:spacing w:line="360" w:lineRule="auto"/>
+        <w:ind w:left="851"/>
+        <w:jc w:val="both"/>
+        <w:rPr>
+          <w:rFonts w:ascii="Times New Roman" w:hAnsi="Times New Roman" w:cs="Times New Roman"/>
+          <w:sz w:val="26"/>
+          <w:szCs w:val="26"/>
+        </w:rPr>
+      </w:pPr>
+      <w:r>
+        <w:rPr>
+          <w:rFonts w:ascii="Times New Roman" w:hAnsi="Times New Roman" w:cs="Times New Roman"/>
+          <w:sz w:val="26"/>
+          <w:szCs w:val="26"/>
+        </w:rPr>
+        <w:t>Đếm được số lượng lượt xem khi khách hàng xem sản phẩm</w:t>
+      </w:r>
+    </w:p>
+    <w:p>
+      <w:pPr>
+        <w:pStyle w:val="ListParagraph"/>
+        <w:numPr>
+          <w:ilvl w:val="0"/>
+          <w:numId w:val="6"/>
+        </w:numPr>
+        <w:spacing w:line="360" w:lineRule="auto"/>
+        <w:ind w:left="851"/>
+        <w:jc w:val="both"/>
+        <w:rPr>
+          <w:rFonts w:ascii="Times New Roman" w:hAnsi="Times New Roman" w:cs="Times New Roman"/>
+          <w:sz w:val="26"/>
+          <w:szCs w:val="26"/>
+        </w:rPr>
+      </w:pPr>
+      <w:r>
+        <w:rPr>
+          <w:rFonts w:ascii="Times New Roman" w:hAnsi="Times New Roman" w:cs="Times New Roman"/>
+          <w:sz w:val="26"/>
+          <w:szCs w:val="26"/>
+        </w:rPr>
+        <w:t>Thống kê được lợi nhuận</w:t>
+      </w:r>
+    </w:p>
+    <w:p>
+      <w:pPr>
+        <w:pStyle w:val="ListParagraph"/>
+        <w:numPr>
+          <w:ilvl w:val="0"/>
+          <w:numId w:val="6"/>
+        </w:numPr>
+        <w:spacing w:line="360" w:lineRule="auto"/>
+        <w:ind w:left="851"/>
+        <w:jc w:val="both"/>
+        <w:rPr>
+          <w:rFonts w:ascii="Times New Roman" w:hAnsi="Times New Roman" w:cs="Times New Roman"/>
+          <w:sz w:val="26"/>
+          <w:szCs w:val="26"/>
+        </w:rPr>
+      </w:pPr>
+      <w:r>
+        <w:rPr>
+          <w:rFonts w:ascii="Times New Roman" w:hAnsi="Times New Roman" w:cs="Times New Roman"/>
+          <w:sz w:val="26"/>
+          <w:szCs w:val="26"/>
+        </w:rPr>
+        <w:t xml:space="preserve">Đang hoàn thiện báo cáo </w:t>
+      </w:r>
+    </w:p>
+    <w:p>
+      <w:pPr>
+        <w:pStyle w:val="ListParagraph"/>
+        <w:numPr>
+          <w:ilvl w:val="0"/>
+          <w:numId w:val="6"/>
+        </w:numPr>
+        <w:spacing w:line="360" w:lineRule="auto"/>
+        <w:ind w:left="851"/>
+        <w:jc w:val="both"/>
+        <w:rPr>
+          <w:rFonts w:ascii="Times New Roman" w:hAnsi="Times New Roman" w:cs="Times New Roman"/>
+          <w:sz w:val="26"/>
+          <w:szCs w:val="26"/>
+        </w:rPr>
+      </w:pPr>
+      <w:r>
+        <w:rPr>
+          <w:rFonts w:ascii="Times New Roman" w:hAnsi="Times New Roman" w:cs="Times New Roman"/>
+          <w:sz w:val="26"/>
+          <w:szCs w:val="26"/>
+        </w:rPr>
+        <w:t>Bắt đầu thiết kế poster</w:t>
+      </w:r>
+    </w:p>
+    <w:p>
+      <w:pPr>
+        <w:spacing w:line="360" w:lineRule="auto"/>
+        <w:ind w:left="851"/>
+        <w:jc w:val="both"/>
+        <w:rPr>
+          <w:rFonts w:ascii="Times New Roman" w:hAnsi="Times New Roman" w:cs="Times New Roman"/>
+          <w:sz w:val="26"/>
+          <w:szCs w:val="26"/>
+        </w:rPr>
+      </w:pPr>
     </w:p>
     <w:sectPr>
       <w:pgSz w:w="12240" w:h="15840"/>
@@ -978,6 +1156,232 @@
     </w:lvl>
   </w:abstractNum>
   <w:abstractNum w:abstractNumId="3" w15:restartNumberingAfterBreak="0">
+    <w:nsid w:val="18BB763A"/>
+    <w:multiLevelType w:val="hybridMultilevel"/>
+    <w:tmpl w:val="A50C2C8C"/>
+    <w:lvl w:ilvl="0" w:tplc="04090001">
+      <w:start w:val="1"/>
+      <w:numFmt w:val="bullet"/>
+      <w:lvlText w:val=""/>
+      <w:lvlJc w:val="left"/>
+      <w:pPr>
+        <w:ind w:left="1146" w:hanging="360"/>
+      </w:pPr>
+      <w:rPr>
+        <w:rFonts w:ascii="Symbol" w:hAnsi="Symbol" w:hint="default"/>
+      </w:rPr>
+    </w:lvl>
+    <w:lvl w:ilvl="1" w:tplc="04090003" w:tentative="1">
+      <w:start w:val="1"/>
+      <w:numFmt w:val="bullet"/>
+      <w:lvlText w:val="o"/>
+      <w:lvlJc w:val="left"/>
+      <w:pPr>
+        <w:ind w:left="1866" w:hanging="360"/>
+      </w:pPr>
+      <w:rPr>
+        <w:rFonts w:ascii="Courier New" w:hAnsi="Courier New" w:cs="Courier New" w:hint="default"/>
+      </w:rPr>
+    </w:lvl>
+    <w:lvl w:ilvl="2" w:tplc="04090005" w:tentative="1">
+      <w:start w:val="1"/>
+      <w:numFmt w:val="bullet"/>
+      <w:lvlText w:val=""/>
+      <w:lvlJc w:val="left"/>
+      <w:pPr>
+        <w:ind w:left="2586" w:hanging="360"/>
+      </w:pPr>
+      <w:rPr>
+        <w:rFonts w:ascii="Wingdings" w:hAnsi="Wingdings" w:hint="default"/>
+      </w:rPr>
+    </w:lvl>
+    <w:lvl w:ilvl="3" w:tplc="04090001" w:tentative="1">
+      <w:start w:val="1"/>
+      <w:numFmt w:val="bullet"/>
+      <w:lvlText w:val=""/>
+      <w:lvlJc w:val="left"/>
+      <w:pPr>
+        <w:ind w:left="3306" w:hanging="360"/>
+      </w:pPr>
+      <w:rPr>
+        <w:rFonts w:ascii="Symbol" w:hAnsi="Symbol" w:hint="default"/>
+      </w:rPr>
+    </w:lvl>
+    <w:lvl w:ilvl="4" w:tplc="04090003" w:tentative="1">
+      <w:start w:val="1"/>
+      <w:numFmt w:val="bullet"/>
+      <w:lvlText w:val="o"/>
+      <w:lvlJc w:val="left"/>
+      <w:pPr>
+        <w:ind w:left="4026" w:hanging="360"/>
+      </w:pPr>
+      <w:rPr>
+        <w:rFonts w:ascii="Courier New" w:hAnsi="Courier New" w:cs="Courier New" w:hint="default"/>
+      </w:rPr>
+    </w:lvl>
+    <w:lvl w:ilvl="5" w:tplc="04090005" w:tentative="1">
+      <w:start w:val="1"/>
+      <w:numFmt w:val="bullet"/>
+      <w:lvlText w:val=""/>
+      <w:lvlJc w:val="left"/>
+      <w:pPr>
+        <w:ind w:left="4746" w:hanging="360"/>
+      </w:pPr>
+      <w:rPr>
+        <w:rFonts w:ascii="Wingdings" w:hAnsi="Wingdings" w:hint="default"/>
+      </w:rPr>
+    </w:lvl>
+    <w:lvl w:ilvl="6" w:tplc="04090001" w:tentative="1">
+      <w:start w:val="1"/>
+      <w:numFmt w:val="bullet"/>
+      <w:lvlText w:val=""/>
+      <w:lvlJc w:val="left"/>
+      <w:pPr>
+        <w:ind w:left="5466" w:hanging="360"/>
+      </w:pPr>
+      <w:rPr>
+        <w:rFonts w:ascii="Symbol" w:hAnsi="Symbol" w:hint="default"/>
+      </w:rPr>
+    </w:lvl>
+    <w:lvl w:ilvl="7" w:tplc="04090003" w:tentative="1">
+      <w:start w:val="1"/>
+      <w:numFmt w:val="bullet"/>
+      <w:lvlText w:val="o"/>
+      <w:lvlJc w:val="left"/>
+      <w:pPr>
+        <w:ind w:left="6186" w:hanging="360"/>
+      </w:pPr>
+      <w:rPr>
+        <w:rFonts w:ascii="Courier New" w:hAnsi="Courier New" w:cs="Courier New" w:hint="default"/>
+      </w:rPr>
+    </w:lvl>
+    <w:lvl w:ilvl="8" w:tplc="04090005" w:tentative="1">
+      <w:start w:val="1"/>
+      <w:numFmt w:val="bullet"/>
+      <w:lvlText w:val=""/>
+      <w:lvlJc w:val="left"/>
+      <w:pPr>
+        <w:ind w:left="6906" w:hanging="360"/>
+      </w:pPr>
+      <w:rPr>
+        <w:rFonts w:ascii="Wingdings" w:hAnsi="Wingdings" w:hint="default"/>
+      </w:rPr>
+    </w:lvl>
+  </w:abstractNum>
+  <w:abstractNum w:abstractNumId="4" w15:restartNumberingAfterBreak="0">
+    <w:nsid w:val="6483330C"/>
+    <w:multiLevelType w:val="hybridMultilevel"/>
+    <w:tmpl w:val="36C0D526"/>
+    <w:lvl w:ilvl="0" w:tplc="04090009">
+      <w:start w:val="1"/>
+      <w:numFmt w:val="bullet"/>
+      <w:lvlText w:val=""/>
+      <w:lvlJc w:val="left"/>
+      <w:pPr>
+        <w:ind w:left="1146" w:hanging="360"/>
+      </w:pPr>
+      <w:rPr>
+        <w:rFonts w:ascii="Wingdings" w:hAnsi="Wingdings" w:hint="default"/>
+      </w:rPr>
+    </w:lvl>
+    <w:lvl w:ilvl="1" w:tplc="04090003" w:tentative="1">
+      <w:start w:val="1"/>
+      <w:numFmt w:val="bullet"/>
+      <w:lvlText w:val="o"/>
+      <w:lvlJc w:val="left"/>
+      <w:pPr>
+        <w:ind w:left="1866" w:hanging="360"/>
+      </w:pPr>
+      <w:rPr>
+        <w:rFonts w:ascii="Courier New" w:hAnsi="Courier New" w:cs="Courier New" w:hint="default"/>
+      </w:rPr>
+    </w:lvl>
+    <w:lvl w:ilvl="2" w:tplc="04090005" w:tentative="1">
+      <w:start w:val="1"/>
+      <w:numFmt w:val="bullet"/>
+      <w:lvlText w:val=""/>
+      <w:lvlJc w:val="left"/>
+      <w:pPr>
+        <w:ind w:left="2586" w:hanging="360"/>
+      </w:pPr>
+      <w:rPr>
+        <w:rFonts w:ascii="Wingdings" w:hAnsi="Wingdings" w:hint="default"/>
+      </w:rPr>
+    </w:lvl>
+    <w:lvl w:ilvl="3" w:tplc="04090001" w:tentative="1">
+      <w:start w:val="1"/>
+      <w:numFmt w:val="bullet"/>
+      <w:lvlText w:val=""/>
+      <w:lvlJc w:val="left"/>
+      <w:pPr>
+        <w:ind w:left="3306" w:hanging="360"/>
+      </w:pPr>
+      <w:rPr>
+        <w:rFonts w:ascii="Symbol" w:hAnsi="Symbol" w:hint="default"/>
+      </w:rPr>
+    </w:lvl>
+    <w:lvl w:ilvl="4" w:tplc="04090003" w:tentative="1">
+      <w:start w:val="1"/>
+      <w:numFmt w:val="bullet"/>
+      <w:lvlText w:val="o"/>
+      <w:lvlJc w:val="left"/>
+      <w:pPr>
+        <w:ind w:left="4026" w:hanging="360"/>
+      </w:pPr>
+      <w:rPr>
+        <w:rFonts w:ascii="Courier New" w:hAnsi="Courier New" w:cs="Courier New" w:hint="default"/>
+      </w:rPr>
+    </w:lvl>
+    <w:lvl w:ilvl="5" w:tplc="04090005" w:tentative="1">
+      <w:start w:val="1"/>
+      <w:numFmt w:val="bullet"/>
+      <w:lvlText w:val=""/>
+      <w:lvlJc w:val="left"/>
+      <w:pPr>
+        <w:ind w:left="4746" w:hanging="360"/>
+      </w:pPr>
+      <w:rPr>
+        <w:rFonts w:ascii="Wingdings" w:hAnsi="Wingdings" w:hint="default"/>
+      </w:rPr>
+    </w:lvl>
+    <w:lvl w:ilvl="6" w:tplc="04090001" w:tentative="1">
+      <w:start w:val="1"/>
+      <w:numFmt w:val="bullet"/>
+      <w:lvlText w:val=""/>
+      <w:lvlJc w:val="left"/>
+      <w:pPr>
+        <w:ind w:left="5466" w:hanging="360"/>
+      </w:pPr>
+      <w:rPr>
+        <w:rFonts w:ascii="Symbol" w:hAnsi="Symbol" w:hint="default"/>
+      </w:rPr>
+    </w:lvl>
+    <w:lvl w:ilvl="7" w:tplc="04090003" w:tentative="1">
+      <w:start w:val="1"/>
+      <w:numFmt w:val="bullet"/>
+      <w:lvlText w:val="o"/>
+      <w:lvlJc w:val="left"/>
+      <w:pPr>
+        <w:ind w:left="6186" w:hanging="360"/>
+      </w:pPr>
+      <w:rPr>
+        <w:rFonts w:ascii="Courier New" w:hAnsi="Courier New" w:cs="Courier New" w:hint="default"/>
+      </w:rPr>
+    </w:lvl>
+    <w:lvl w:ilvl="8" w:tplc="04090005" w:tentative="1">
+      <w:start w:val="1"/>
+      <w:numFmt w:val="bullet"/>
+      <w:lvlText w:val=""/>
+      <w:lvlJc w:val="left"/>
+      <w:pPr>
+        <w:ind w:left="6906" w:hanging="360"/>
+      </w:pPr>
+      <w:rPr>
+        <w:rFonts w:ascii="Wingdings" w:hAnsi="Wingdings" w:hint="default"/>
+      </w:rPr>
+    </w:lvl>
+  </w:abstractNum>
+  <w:abstractNum w:abstractNumId="5" w15:restartNumberingAfterBreak="0">
     <w:nsid w:val="71120B75"/>
     <w:multiLevelType w:val="hybridMultilevel"/>
     <w:tmpl w:val="02E8BD38"/>
@@ -1100,7 +1504,13 @@
     <w:abstractNumId w:val="0"/>
   </w:num>
   <w:num w:numId="4">
+    <w:abstractNumId w:val="5"/>
+  </w:num>
+  <w:num w:numId="5">
     <w:abstractNumId w:val="3"/>
+  </w:num>
+  <w:num w:numId="6">
+    <w:abstractNumId w:val="4"/>
   </w:num>
 </w:numbering>
 </file>

</xml_diff>